<commit_message>
Add object list with rotation, scale, and translation to doc
</commit_message>
<xml_diff>
--- a/Docs/AdvancedGraphicsAssignment1.docx
+++ b/Docs/AdvancedGraphicsAssignment1.docx
@@ -74,6 +74,8 @@
         </w:rPr>
         <w:t xml:space="preserve">- </w:t>
       </w:r>
+      <w:bookmarkStart w:id="0" w:name="_GoBack"/>
+      <w:bookmarkEnd w:id="0"/>
     </w:p>
     <w:p>
       <w:pPr>
@@ -127,7 +129,7 @@
                     <pic:cNvPicPr/>
                   </pic:nvPicPr>
                   <pic:blipFill>
-                    <a:blip r:embed="rId4">
+                    <a:blip r:embed="rId5">
                       <a:extLst>
                         <a:ext uri="{28A0092B-C50C-407E-A947-70E740481C1C}">
                           <a14:useLocalDpi xmlns:a14="http://schemas.microsoft.com/office/drawing/2010/main" val="0"/>
@@ -185,14 +187,1721 @@
         </w:rPr>
         <w:t xml:space="preserve"> List</w:t>
       </w:r>
-      <w:bookmarkStart w:id="0" w:name="_GoBack"/>
-      <w:bookmarkEnd w:id="0"/>
-    </w:p>
-    <w:p/>
-    <w:p/>
-    <w:p/>
-    <w:p/>
-    <w:p/>
+    </w:p>
+    <w:p>
+      <w:pPr>
+        <w:rPr>
+          <w:sz w:val="24"/>
+          <w:szCs w:val="24"/>
+        </w:rPr>
+      </w:pPr>
+      <w:r>
+        <w:rPr>
+          <w:sz w:val="24"/>
+          <w:szCs w:val="24"/>
+        </w:rPr>
+        <w:t>All primitives excluding our grid were created using a scale of 1 in all dimensions and scaled per primitive instance.</w:t>
+      </w:r>
+    </w:p>
+    <w:p>
+      <w:pPr>
+        <w:rPr>
+          <w:sz w:val="24"/>
+          <w:szCs w:val="24"/>
+        </w:rPr>
+      </w:pPr>
+    </w:p>
+    <w:p>
+      <w:pPr>
+        <w:rPr>
+          <w:sz w:val="24"/>
+          <w:szCs w:val="24"/>
+        </w:rPr>
+      </w:pPr>
+      <w:r>
+        <w:rPr>
+          <w:sz w:val="24"/>
+          <w:szCs w:val="24"/>
+        </w:rPr>
+        <w:t>F = Front, B = Back, R = Right, L = Left</w:t>
+      </w:r>
+    </w:p>
+    <w:p>
+      <w:pPr>
+        <w:rPr>
+          <w:sz w:val="24"/>
+          <w:szCs w:val="24"/>
+        </w:rPr>
+      </w:pPr>
+      <w:r>
+        <w:rPr>
+          <w:sz w:val="24"/>
+          <w:szCs w:val="24"/>
+        </w:rPr>
+        <w:t>S = Scale, T = Translation</w:t>
+      </w:r>
+      <w:r>
+        <w:rPr>
+          <w:sz w:val="24"/>
+          <w:szCs w:val="24"/>
+        </w:rPr>
+        <w:t>, R = Rotation</w:t>
+      </w:r>
+    </w:p>
+    <w:p>
+      <w:pPr>
+        <w:rPr>
+          <w:sz w:val="24"/>
+          <w:szCs w:val="24"/>
+        </w:rPr>
+      </w:pPr>
+    </w:p>
+    <w:p>
+      <w:pPr>
+        <w:rPr>
+          <w:sz w:val="24"/>
+          <w:szCs w:val="24"/>
+        </w:rPr>
+      </w:pPr>
+      <w:r>
+        <w:rPr>
+          <w:sz w:val="24"/>
+          <w:szCs w:val="24"/>
+        </w:rPr>
+        <w:t>Cone</w:t>
+      </w:r>
+    </w:p>
+    <w:p>
+      <w:pPr>
+        <w:pStyle w:val="ListParagraph"/>
+        <w:numPr>
+          <w:ilvl w:val="0"/>
+          <w:numId w:val="3"/>
+        </w:numPr>
+      </w:pPr>
+      <w:r>
+        <w:t>BR Pillar Top</w:t>
+      </w:r>
+      <w:r>
+        <w:t xml:space="preserve"> = S(</w:t>
+      </w:r>
+      <w:r>
+        <w:t>3.0f, 2.0f, 3.0f</w:t>
+      </w:r>
+      <w:r>
+        <w:t>) *</w:t>
+      </w:r>
+      <w:r>
+        <w:t xml:space="preserve"> </w:t>
+      </w:r>
+      <w:r>
+        <w:t>T</w:t>
+      </w:r>
+      <w:r>
+        <w:t>(10.5f, 7.0f, 10.5</w:t>
+      </w:r>
+      <w:r>
+        <w:t>f</w:t>
+      </w:r>
+      <w:r>
+        <w:t>)</w:t>
+      </w:r>
+    </w:p>
+    <w:p>
+      <w:pPr>
+        <w:pStyle w:val="ListParagraph"/>
+        <w:numPr>
+          <w:ilvl w:val="0"/>
+          <w:numId w:val="3"/>
+        </w:numPr>
+      </w:pPr>
+      <w:r>
+        <w:t>BL Pillar Top</w:t>
+      </w:r>
+      <w:r>
+        <w:t xml:space="preserve"> =</w:t>
+      </w:r>
+      <w:r>
+        <w:t xml:space="preserve"> </w:t>
+      </w:r>
+      <w:r>
+        <w:t>S(</w:t>
+      </w:r>
+      <w:r>
+        <w:t>3.0f, 2.0f, 3.0f</w:t>
+      </w:r>
+      <w:r>
+        <w:t>) * T</w:t>
+      </w:r>
+      <w:r>
+        <w:t>(</w:t>
+      </w:r>
+      <w:r>
+        <w:t>-</w:t>
+      </w:r>
+      <w:r>
+        <w:t>10.5f, 7.0f, 10.5</w:t>
+      </w:r>
+      <w:r>
+        <w:t>f</w:t>
+      </w:r>
+      <w:r>
+        <w:t>)</w:t>
+      </w:r>
+    </w:p>
+    <w:p>
+      <w:pPr>
+        <w:pStyle w:val="ListParagraph"/>
+        <w:numPr>
+          <w:ilvl w:val="0"/>
+          <w:numId w:val="3"/>
+        </w:numPr>
+      </w:pPr>
+      <w:r>
+        <w:t>FR Pillar Top</w:t>
+      </w:r>
+      <w:r>
+        <w:t xml:space="preserve"> =</w:t>
+      </w:r>
+      <w:r>
+        <w:t xml:space="preserve"> </w:t>
+      </w:r>
+      <w:r>
+        <w:t>S(</w:t>
+      </w:r>
+      <w:r>
+        <w:t>3.0f, 2.0f, 3.0f</w:t>
+      </w:r>
+      <w:r>
+        <w:t>) * T</w:t>
+      </w:r>
+      <w:r>
+        <w:t xml:space="preserve">(10.5f, 7.0f, </w:t>
+      </w:r>
+      <w:r>
+        <w:t>-</w:t>
+      </w:r>
+      <w:r>
+        <w:t>10.5</w:t>
+      </w:r>
+      <w:r>
+        <w:t>f</w:t>
+      </w:r>
+      <w:r>
+        <w:t>)</w:t>
+      </w:r>
+    </w:p>
+    <w:p>
+      <w:pPr>
+        <w:pStyle w:val="ListParagraph"/>
+        <w:numPr>
+          <w:ilvl w:val="0"/>
+          <w:numId w:val="3"/>
+        </w:numPr>
+      </w:pPr>
+      <w:r>
+        <w:t>FL Pillar Top</w:t>
+      </w:r>
+      <w:r>
+        <w:t xml:space="preserve"> =</w:t>
+      </w:r>
+      <w:r>
+        <w:t xml:space="preserve"> </w:t>
+      </w:r>
+      <w:r>
+        <w:t>S(</w:t>
+      </w:r>
+      <w:r>
+        <w:t>3.0f, 2.0f, 3.0f</w:t>
+      </w:r>
+      <w:r>
+        <w:t>) * T</w:t>
+      </w:r>
+      <w:r>
+        <w:t>(</w:t>
+      </w:r>
+      <w:r>
+        <w:t>-</w:t>
+      </w:r>
+      <w:r>
+        <w:t xml:space="preserve">10.5f, 7.0f, </w:t>
+      </w:r>
+      <w:r>
+        <w:t>-</w:t>
+      </w:r>
+      <w:r>
+        <w:t>10.5</w:t>
+      </w:r>
+      <w:r>
+        <w:t>f</w:t>
+      </w:r>
+      <w:r>
+        <w:t>)</w:t>
+      </w:r>
+    </w:p>
+    <w:p>
+      <w:pPr>
+        <w:rPr>
+          <w:sz w:val="24"/>
+          <w:szCs w:val="24"/>
+        </w:rPr>
+      </w:pPr>
+      <w:r>
+        <w:rPr>
+          <w:sz w:val="24"/>
+          <w:szCs w:val="24"/>
+        </w:rPr>
+        <w:t>Pyramid</w:t>
+      </w:r>
+    </w:p>
+    <w:p>
+      <w:pPr>
+        <w:pStyle w:val="ListParagraph"/>
+        <w:numPr>
+          <w:ilvl w:val="0"/>
+          <w:numId w:val="3"/>
+        </w:numPr>
+      </w:pPr>
+      <w:r>
+        <w:t>Castle Roof =</w:t>
+      </w:r>
+      <w:r>
+        <w:t xml:space="preserve"> S(</w:t>
+      </w:r>
+      <w:r>
+        <w:t>10.5f, 4</w:t>
+      </w:r>
+      <w:r>
+        <w:t xml:space="preserve">.0f, </w:t>
+      </w:r>
+      <w:r>
+        <w:t>1</w:t>
+      </w:r>
+      <w:r>
+        <w:t>0.5f) * T(</w:t>
+      </w:r>
+      <w:r>
+        <w:t>0.0</w:t>
+      </w:r>
+      <w:r>
+        <w:t xml:space="preserve">f, </w:t>
+      </w:r>
+      <w:r>
+        <w:t>7.0</w:t>
+      </w:r>
+      <w:r>
+        <w:t>f, 2.</w:t>
+      </w:r>
+      <w:r>
+        <w:t>75</w:t>
+      </w:r>
+      <w:r>
+        <w:t>f)</w:t>
+      </w:r>
+    </w:p>
+    <w:p>
+      <w:pPr>
+        <w:pStyle w:val="ListParagraph"/>
+        <w:ind w:left="1080"/>
+      </w:pPr>
+    </w:p>
+    <w:p>
+      <w:pPr>
+        <w:pStyle w:val="ListParagraph"/>
+        <w:numPr>
+          <w:ilvl w:val="0"/>
+          <w:numId w:val="3"/>
+        </w:numPr>
+      </w:pPr>
+      <w:r>
+        <w:t xml:space="preserve">R Long House Top </w:t>
+      </w:r>
+      <w:r>
+        <w:t>= S(</w:t>
+      </w:r>
+      <w:r>
+        <w:t>2</w:t>
+      </w:r>
+      <w:r>
+        <w:t>.0</w:t>
+      </w:r>
+      <w:r>
+        <w:t>f, 2</w:t>
+      </w:r>
+      <w:r>
+        <w:t xml:space="preserve">.0f, </w:t>
+      </w:r>
+      <w:r>
+        <w:t>5</w:t>
+      </w:r>
+      <w:r>
+        <w:t>.0f) * T(</w:t>
+      </w:r>
+      <w:r>
+        <w:t>7</w:t>
+      </w:r>
+      <w:r>
+        <w:t xml:space="preserve">.5f, 3.0f, </w:t>
+      </w:r>
+      <w:r>
+        <w:t>-6.5</w:t>
+      </w:r>
+      <w:r>
+        <w:t>f)</w:t>
+      </w:r>
+    </w:p>
+    <w:p>
+      <w:pPr>
+        <w:pStyle w:val="ListParagraph"/>
+        <w:numPr>
+          <w:ilvl w:val="0"/>
+          <w:numId w:val="3"/>
+        </w:numPr>
+      </w:pPr>
+      <w:r>
+        <w:t>R</w:t>
+      </w:r>
+      <w:r>
+        <w:t xml:space="preserve">B Small House = </w:t>
+      </w:r>
+      <w:r>
+        <w:t xml:space="preserve">S(1.0f, 1.0f, 1.0f) * T(5.0f, </w:t>
+      </w:r>
+      <w:r>
+        <w:t>1</w:t>
+      </w:r>
+      <w:r>
+        <w:t>.5f, -6.0f)</w:t>
+      </w:r>
+    </w:p>
+    <w:p>
+      <w:pPr>
+        <w:rPr>
+          <w:sz w:val="24"/>
+          <w:szCs w:val="24"/>
+        </w:rPr>
+      </w:pPr>
+      <w:r>
+        <w:rPr>
+          <w:sz w:val="24"/>
+          <w:szCs w:val="24"/>
+        </w:rPr>
+        <w:t>Box</w:t>
+      </w:r>
+    </w:p>
+    <w:p>
+      <w:pPr>
+        <w:pStyle w:val="ListParagraph"/>
+        <w:numPr>
+          <w:ilvl w:val="0"/>
+          <w:numId w:val="3"/>
+        </w:numPr>
+      </w:pPr>
+      <w:r>
+        <w:t>L</w:t>
+      </w:r>
+      <w:r>
+        <w:t xml:space="preserve"> Wall = </w:t>
+      </w:r>
+      <w:r>
+        <w:t>S(</w:t>
+      </w:r>
+      <w:r>
+        <w:t>1.5f, 4</w:t>
+      </w:r>
+      <w:r>
+        <w:t xml:space="preserve">.0f, </w:t>
+      </w:r>
+      <w:r>
+        <w:t>18.5</w:t>
+      </w:r>
+      <w:r>
+        <w:t>f) * T(</w:t>
+      </w:r>
+      <w:r>
+        <w:t>-</w:t>
+      </w:r>
+      <w:r>
+        <w:t xml:space="preserve">10.5f, </w:t>
+      </w:r>
+      <w:r>
+        <w:t>2</w:t>
+      </w:r>
+      <w:r>
+        <w:t xml:space="preserve">.0f, </w:t>
+      </w:r>
+      <w:r>
+        <w:t>0.0f</w:t>
+      </w:r>
+      <w:r>
+        <w:t>)</w:t>
+      </w:r>
+    </w:p>
+    <w:p>
+      <w:pPr>
+        <w:pStyle w:val="ListParagraph"/>
+        <w:numPr>
+          <w:ilvl w:val="0"/>
+          <w:numId w:val="3"/>
+        </w:numPr>
+      </w:pPr>
+      <w:r>
+        <w:t xml:space="preserve">R Wall = </w:t>
+      </w:r>
+      <w:r>
+        <w:t>S(1.5f, 4.0f, 18.5f) * T(10.5f, 2.0f, 0.0f)</w:t>
+      </w:r>
+    </w:p>
+    <w:p>
+      <w:pPr>
+        <w:pStyle w:val="ListParagraph"/>
+        <w:numPr>
+          <w:ilvl w:val="0"/>
+          <w:numId w:val="3"/>
+        </w:numPr>
+      </w:pPr>
+      <w:r>
+        <w:t xml:space="preserve">B Wall = </w:t>
+      </w:r>
+      <w:r>
+        <w:t>S(1</w:t>
+      </w:r>
+      <w:r>
+        <w:t>8</w:t>
+      </w:r>
+      <w:r>
+        <w:t xml:space="preserve">.5f, 4.0f, </w:t>
+      </w:r>
+      <w:r>
+        <w:t>1</w:t>
+      </w:r>
+      <w:r>
+        <w:t>.5f) * T(</w:t>
+      </w:r>
+      <w:r>
+        <w:t>0.0f</w:t>
+      </w:r>
+      <w:r>
+        <w:t xml:space="preserve">, 2.0f, </w:t>
+      </w:r>
+      <w:r>
+        <w:t>10.5</w:t>
+      </w:r>
+      <w:r>
+        <w:t>f)</w:t>
+      </w:r>
+    </w:p>
+    <w:p>
+      <w:pPr>
+        <w:pStyle w:val="ListParagraph"/>
+        <w:numPr>
+          <w:ilvl w:val="0"/>
+          <w:numId w:val="3"/>
+        </w:numPr>
+      </w:pPr>
+      <w:r>
+        <w:t xml:space="preserve">FL Wall = </w:t>
+      </w:r>
+      <w:r>
+        <w:t>S(</w:t>
+      </w:r>
+      <w:r>
+        <w:t>7.0f, 3</w:t>
+      </w:r>
+      <w:r>
+        <w:t xml:space="preserve">.0f, </w:t>
+      </w:r>
+      <w:r>
+        <w:t>1</w:t>
+      </w:r>
+      <w:r>
+        <w:t>.5f) * T(</w:t>
+      </w:r>
+      <w:r>
+        <w:t>-5.75</w:t>
+      </w:r>
+      <w:r>
+        <w:t xml:space="preserve">f, 2.0f, </w:t>
+      </w:r>
+      <w:r>
+        <w:t>-10.5</w:t>
+      </w:r>
+      <w:r>
+        <w:t>f)</w:t>
+      </w:r>
+    </w:p>
+    <w:p>
+      <w:pPr>
+        <w:pStyle w:val="ListParagraph"/>
+        <w:numPr>
+          <w:ilvl w:val="0"/>
+          <w:numId w:val="3"/>
+        </w:numPr>
+      </w:pPr>
+      <w:r>
+        <w:t>F</w:t>
+      </w:r>
+      <w:r>
+        <w:t>R</w:t>
+      </w:r>
+      <w:r>
+        <w:t xml:space="preserve"> Wall = S(7.0f, 3.0f, 1.5f) * T(5.75f, 2.0f, -10.5f)</w:t>
+      </w:r>
+    </w:p>
+    <w:p>
+      <w:pPr>
+        <w:pStyle w:val="ListParagraph"/>
+        <w:numPr>
+          <w:ilvl w:val="0"/>
+          <w:numId w:val="3"/>
+        </w:numPr>
+      </w:pPr>
+      <w:r>
+        <w:t>FL Wall = S(7.0f, 3.0f, 1.5f) * T(-5.75f, 2.0f, -10.5f)</w:t>
+      </w:r>
+    </w:p>
+    <w:p>
+      <w:pPr>
+        <w:pStyle w:val="ListParagraph"/>
+        <w:numPr>
+          <w:ilvl w:val="0"/>
+          <w:numId w:val="3"/>
+        </w:numPr>
+      </w:pPr>
+      <w:r>
+        <w:t xml:space="preserve">F Top Wall </w:t>
+      </w:r>
+      <w:r>
+        <w:t>= S(</w:t>
+      </w:r>
+      <w:r>
+        <w:t>18.5</w:t>
+      </w:r>
+      <w:r>
+        <w:t xml:space="preserve">f, </w:t>
+      </w:r>
+      <w:r>
+        <w:t>0.5</w:t>
+      </w:r>
+      <w:r>
+        <w:t>f, 1.5f) * T(</w:t>
+      </w:r>
+      <w:r>
+        <w:t>0.0</w:t>
+      </w:r>
+      <w:r>
+        <w:t xml:space="preserve">f, </w:t>
+      </w:r>
+      <w:r>
+        <w:t>3.75</w:t>
+      </w:r>
+      <w:r>
+        <w:t>f, -10.5f)</w:t>
+      </w:r>
+    </w:p>
+    <w:p>
+      <w:pPr>
+        <w:pStyle w:val="ListParagraph"/>
+        <w:numPr>
+          <w:ilvl w:val="0"/>
+          <w:numId w:val="3"/>
+        </w:numPr>
+      </w:pPr>
+      <w:r>
+        <w:t xml:space="preserve">F Bottom Wall </w:t>
+      </w:r>
+      <w:r>
+        <w:t>= S(18.5f, 0.5f, 1.5f) * T(</w:t>
+      </w:r>
+      <w:r>
+        <w:t>0.0</w:t>
+      </w:r>
+      <w:r>
+        <w:t xml:space="preserve">f, </w:t>
+      </w:r>
+      <w:r>
+        <w:t>0.25</w:t>
+      </w:r>
+      <w:r>
+        <w:t>f, -10.5f)</w:t>
+      </w:r>
+    </w:p>
+    <w:p>
+      <w:pPr>
+        <w:pStyle w:val="ListParagraph"/>
+        <w:ind w:left="1080"/>
+      </w:pPr>
+    </w:p>
+    <w:p>
+      <w:pPr>
+        <w:pStyle w:val="ListParagraph"/>
+        <w:numPr>
+          <w:ilvl w:val="0"/>
+          <w:numId w:val="3"/>
+        </w:numPr>
+      </w:pPr>
+      <w:r>
+        <w:t xml:space="preserve">B Castle Wall = </w:t>
+      </w:r>
+      <w:r>
+        <w:t>S(1</w:t>
+      </w:r>
+      <w:r>
+        <w:t>0.0</w:t>
+      </w:r>
+      <w:r>
+        <w:t>f, 5</w:t>
+      </w:r>
+      <w:r>
+        <w:t xml:space="preserve">.0f, </w:t>
+      </w:r>
+      <w:r>
+        <w:t>0</w:t>
+      </w:r>
+      <w:r>
+        <w:t>.5f) * T(</w:t>
+      </w:r>
+      <w:r>
+        <w:t>0.0</w:t>
+      </w:r>
+      <w:r>
+        <w:t>f, 2.</w:t>
+      </w:r>
+      <w:r>
+        <w:t>5</w:t>
+      </w:r>
+      <w:r>
+        <w:t xml:space="preserve">f, </w:t>
+      </w:r>
+      <w:r>
+        <w:t>7.8</w:t>
+      </w:r>
+      <w:r>
+        <w:t>f)</w:t>
+      </w:r>
+    </w:p>
+    <w:p>
+      <w:pPr>
+        <w:pStyle w:val="ListParagraph"/>
+        <w:numPr>
+          <w:ilvl w:val="0"/>
+          <w:numId w:val="3"/>
+        </w:numPr>
+      </w:pPr>
+      <w:r>
+        <w:t xml:space="preserve">R Castle Wall = </w:t>
+      </w:r>
+      <w:r>
+        <w:t xml:space="preserve">S(0.5f, 5.0f, </w:t>
+      </w:r>
+      <w:r>
+        <w:t>1</w:t>
+      </w:r>
+      <w:r>
+        <w:t>0</w:t>
+      </w:r>
+      <w:r>
+        <w:t>.</w:t>
+      </w:r>
+      <w:r>
+        <w:t>0</w:t>
+      </w:r>
+      <w:r>
+        <w:t>f) * T(</w:t>
+      </w:r>
+      <w:r>
+        <w:t>5</w:t>
+      </w:r>
+      <w:r>
+        <w:t xml:space="preserve">.0f, 2.5f, </w:t>
+      </w:r>
+      <w:r>
+        <w:t>3.05</w:t>
+      </w:r>
+      <w:r>
+        <w:t>f)</w:t>
+      </w:r>
+    </w:p>
+    <w:p>
+      <w:pPr>
+        <w:pStyle w:val="ListParagraph"/>
+        <w:numPr>
+          <w:ilvl w:val="0"/>
+          <w:numId w:val="3"/>
+        </w:numPr>
+      </w:pPr>
+      <w:r>
+        <w:t xml:space="preserve">L Castle Wall = </w:t>
+      </w:r>
+      <w:r>
+        <w:t>S(0.5f, 5.0f, 10.</w:t>
+      </w:r>
+      <w:r>
+        <w:t>0</w:t>
+      </w:r>
+      <w:r>
+        <w:t>f) * T(</w:t>
+      </w:r>
+      <w:r>
+        <w:t>-</w:t>
+      </w:r>
+      <w:r>
+        <w:t>5.0f, 2.5f, 3.05f)</w:t>
+      </w:r>
+    </w:p>
+    <w:p>
+      <w:pPr>
+        <w:pStyle w:val="ListParagraph"/>
+        <w:numPr>
+          <w:ilvl w:val="0"/>
+          <w:numId w:val="3"/>
+        </w:numPr>
+      </w:pPr>
+      <w:r>
+        <w:t xml:space="preserve">FL Castle Wall = </w:t>
+      </w:r>
+      <w:r>
+        <w:t>S(</w:t>
+      </w:r>
+      <w:r>
+        <w:t>4.0</w:t>
+      </w:r>
+      <w:r>
+        <w:t xml:space="preserve">f, 5.0f, </w:t>
+      </w:r>
+      <w:r>
+        <w:t>0.5</w:t>
+      </w:r>
+      <w:r>
+        <w:t>f) * T(-</w:t>
+      </w:r>
+      <w:r>
+        <w:t>3.25</w:t>
+      </w:r>
+      <w:r>
+        <w:t xml:space="preserve">f, 2.5f, </w:t>
+      </w:r>
+      <w:r>
+        <w:t>-2.0</w:t>
+      </w:r>
+      <w:r>
+        <w:t>f)</w:t>
+      </w:r>
+    </w:p>
+    <w:p>
+      <w:pPr>
+        <w:pStyle w:val="ListParagraph"/>
+        <w:numPr>
+          <w:ilvl w:val="0"/>
+          <w:numId w:val="3"/>
+        </w:numPr>
+      </w:pPr>
+      <w:r>
+        <w:t>FR</w:t>
+      </w:r>
+      <w:r>
+        <w:t xml:space="preserve"> Castle Wall = S(4.0f, 5.0f, 0.5f) * T(3.25f, 2.5f, -2.0f)</w:t>
+      </w:r>
+    </w:p>
+    <w:p>
+      <w:pPr>
+        <w:pStyle w:val="ListParagraph"/>
+        <w:numPr>
+          <w:ilvl w:val="0"/>
+          <w:numId w:val="3"/>
+        </w:numPr>
+      </w:pPr>
+      <w:r>
+        <w:t xml:space="preserve">L Castle Tower </w:t>
+      </w:r>
+      <w:r>
+        <w:t>= S(</w:t>
+      </w:r>
+      <w:r>
+        <w:t>3</w:t>
+      </w:r>
+      <w:r>
+        <w:t>.0</w:t>
+      </w:r>
+      <w:r>
+        <w:t>f, 6</w:t>
+      </w:r>
+      <w:r>
+        <w:t xml:space="preserve">.0f, </w:t>
+      </w:r>
+      <w:r>
+        <w:t>4.0</w:t>
+      </w:r>
+      <w:r>
+        <w:t>f) * T(-</w:t>
+      </w:r>
+      <w:r>
+        <w:t>6.</w:t>
+      </w:r>
+      <w:r>
+        <w:t xml:space="preserve">5f, </w:t>
+      </w:r>
+      <w:r>
+        <w:t>3.0</w:t>
+      </w:r>
+      <w:r>
+        <w:t xml:space="preserve">f, </w:t>
+      </w:r>
+      <w:r>
+        <w:t>4</w:t>
+      </w:r>
+      <w:r>
+        <w:t>.0f)</w:t>
+      </w:r>
+    </w:p>
+    <w:p>
+      <w:pPr>
+        <w:pStyle w:val="ListParagraph"/>
+        <w:numPr>
+          <w:ilvl w:val="0"/>
+          <w:numId w:val="3"/>
+        </w:numPr>
+      </w:pPr>
+      <w:r>
+        <w:t xml:space="preserve">R Castle Tower = </w:t>
+      </w:r>
+      <w:r>
+        <w:t>S(3.0f, 6.0f, 4.0f) * T(6.5f, 3.0f, 4.0f)</w:t>
+      </w:r>
+    </w:p>
+    <w:p>
+      <w:pPr>
+        <w:pStyle w:val="ListParagraph"/>
+        <w:ind w:left="1080"/>
+      </w:pPr>
+    </w:p>
+    <w:p>
+      <w:pPr>
+        <w:pStyle w:val="ListParagraph"/>
+        <w:numPr>
+          <w:ilvl w:val="0"/>
+          <w:numId w:val="3"/>
+        </w:numPr>
+      </w:pPr>
+      <w:r>
+        <w:t xml:space="preserve">R Long House </w:t>
+      </w:r>
+      <w:r>
+        <w:t>= S(</w:t>
+      </w:r>
+      <w:r>
+        <w:t>2</w:t>
+      </w:r>
+      <w:r>
+        <w:t>.0</w:t>
+      </w:r>
+      <w:r>
+        <w:t>f, 2</w:t>
+      </w:r>
+      <w:r>
+        <w:t xml:space="preserve">.0f, </w:t>
+      </w:r>
+      <w:r>
+        <w:t>5</w:t>
+      </w:r>
+      <w:r>
+        <w:t>.0f) * T(</w:t>
+      </w:r>
+      <w:r>
+        <w:t>7</w:t>
+      </w:r>
+      <w:r>
+        <w:t xml:space="preserve">.5f, </w:t>
+      </w:r>
+      <w:r>
+        <w:t>1</w:t>
+      </w:r>
+      <w:r>
+        <w:t xml:space="preserve">.0f, </w:t>
+      </w:r>
+      <w:r>
+        <w:t>-6.5</w:t>
+      </w:r>
+      <w:r>
+        <w:t>f)</w:t>
+      </w:r>
+    </w:p>
+    <w:p>
+      <w:pPr>
+        <w:pStyle w:val="ListParagraph"/>
+        <w:numPr>
+          <w:ilvl w:val="0"/>
+          <w:numId w:val="3"/>
+        </w:numPr>
+      </w:pPr>
+      <w:r>
+        <w:t>R</w:t>
+      </w:r>
+      <w:r>
+        <w:t>B</w:t>
+      </w:r>
+      <w:r>
+        <w:t xml:space="preserve"> Small House </w:t>
+      </w:r>
+      <w:r>
+        <w:t>= S(</w:t>
+      </w:r>
+      <w:r>
+        <w:t>1</w:t>
+      </w:r>
+      <w:r>
+        <w:t>.0</w:t>
+      </w:r>
+      <w:r>
+        <w:t>f, 1</w:t>
+      </w:r>
+      <w:r>
+        <w:t xml:space="preserve">.0f, </w:t>
+      </w:r>
+      <w:r>
+        <w:t>1</w:t>
+      </w:r>
+      <w:r>
+        <w:t>.0f) * T(</w:t>
+      </w:r>
+      <w:r>
+        <w:t>5</w:t>
+      </w:r>
+      <w:r>
+        <w:t>.</w:t>
+      </w:r>
+      <w:r>
+        <w:t>0</w:t>
+      </w:r>
+      <w:r>
+        <w:t xml:space="preserve">f, </w:t>
+      </w:r>
+      <w:r>
+        <w:t>0.5</w:t>
+      </w:r>
+      <w:r>
+        <w:t xml:space="preserve">f, </w:t>
+      </w:r>
+      <w:r>
+        <w:t>-6</w:t>
+      </w:r>
+      <w:r>
+        <w:t>.0f)</w:t>
+      </w:r>
+    </w:p>
+    <w:p>
+      <w:pPr>
+        <w:pStyle w:val="ListParagraph"/>
+        <w:numPr>
+          <w:ilvl w:val="0"/>
+          <w:numId w:val="3"/>
+        </w:numPr>
+      </w:pPr>
+      <w:r>
+        <w:lastRenderedPageBreak/>
+        <w:t>R</w:t>
+      </w:r>
+      <w:r>
+        <w:t>F</w:t>
+      </w:r>
+      <w:r>
+        <w:t xml:space="preserve"> Small House </w:t>
+      </w:r>
+      <w:r>
+        <w:t>= S(1.0f, 1.0f, 1.0f) * T(5.0f, 0.5f, -</w:t>
+      </w:r>
+      <w:r>
+        <w:t>8</w:t>
+      </w:r>
+      <w:r>
+        <w:t>.0f)</w:t>
+      </w:r>
+    </w:p>
+    <w:p>
+      <w:pPr>
+        <w:pStyle w:val="ListParagraph"/>
+        <w:numPr>
+          <w:ilvl w:val="0"/>
+          <w:numId w:val="3"/>
+        </w:numPr>
+      </w:pPr>
+      <w:r>
+        <w:t>L ‘L’</w:t>
+      </w:r>
+      <w:r>
+        <w:t xml:space="preserve"> House (A) = </w:t>
+      </w:r>
+      <w:r>
+        <w:t>S(</w:t>
+      </w:r>
+      <w:r>
+        <w:t>2</w:t>
+      </w:r>
+      <w:r>
+        <w:t>.0</w:t>
+      </w:r>
+      <w:r>
+        <w:t>f, 2</w:t>
+      </w:r>
+      <w:r>
+        <w:t xml:space="preserve">.0f, </w:t>
+      </w:r>
+      <w:r>
+        <w:t>6</w:t>
+      </w:r>
+      <w:r>
+        <w:t>.0f) * T(</w:t>
+      </w:r>
+      <w:r>
+        <w:t>-7.5</w:t>
+      </w:r>
+      <w:r>
+        <w:t xml:space="preserve">f, </w:t>
+      </w:r>
+      <w:r>
+        <w:t>1.0</w:t>
+      </w:r>
+      <w:r>
+        <w:t>f, -</w:t>
+      </w:r>
+      <w:r>
+        <w:t>5.5</w:t>
+      </w:r>
+      <w:r>
+        <w:t>f)</w:t>
+      </w:r>
+    </w:p>
+    <w:p>
+      <w:pPr>
+        <w:pStyle w:val="ListParagraph"/>
+        <w:numPr>
+          <w:ilvl w:val="0"/>
+          <w:numId w:val="3"/>
+        </w:numPr>
+      </w:pPr>
+      <w:r>
+        <w:t xml:space="preserve">L ‘L’ House (B) = </w:t>
+      </w:r>
+      <w:r>
+        <w:t xml:space="preserve">S(2.0f, 2.0f, </w:t>
+      </w:r>
+      <w:r>
+        <w:t>2</w:t>
+      </w:r>
+      <w:r>
+        <w:t>.0f) * T(</w:t>
+      </w:r>
+      <w:r>
+        <w:t>-5</w:t>
+      </w:r>
+      <w:r>
+        <w:t>.5f, 1.0f, -</w:t>
+      </w:r>
+      <w:r>
+        <w:t>7</w:t>
+      </w:r>
+      <w:r>
+        <w:t>.5f)</w:t>
+      </w:r>
+    </w:p>
+    <w:p>
+      <w:pPr>
+        <w:rPr>
+          <w:sz w:val="24"/>
+          <w:szCs w:val="24"/>
+        </w:rPr>
+      </w:pPr>
+      <w:r>
+        <w:rPr>
+          <w:sz w:val="24"/>
+          <w:szCs w:val="24"/>
+        </w:rPr>
+        <w:t>Cylinder</w:t>
+      </w:r>
+    </w:p>
+    <w:p>
+      <w:pPr>
+        <w:pStyle w:val="ListParagraph"/>
+        <w:numPr>
+          <w:ilvl w:val="0"/>
+          <w:numId w:val="1"/>
+        </w:numPr>
+      </w:pPr>
+      <w:r>
+        <w:t xml:space="preserve">BR Pillar </w:t>
+      </w:r>
+      <w:r>
+        <w:t>= S(1.5f, 6.0f, 1.5f) * T</w:t>
+      </w:r>
+      <w:r>
+        <w:t>(10.5f, 3.0f, 10.5f)</w:t>
+      </w:r>
+    </w:p>
+    <w:p>
+      <w:pPr>
+        <w:pStyle w:val="ListParagraph"/>
+        <w:numPr>
+          <w:ilvl w:val="0"/>
+          <w:numId w:val="1"/>
+        </w:numPr>
+      </w:pPr>
+      <w:r>
+        <w:t xml:space="preserve">BL Pillar </w:t>
+      </w:r>
+      <w:r>
+        <w:t>= S(1.5f, 6.0f, 1.5f) * T</w:t>
+      </w:r>
+      <w:r>
+        <w:t>(-</w:t>
+      </w:r>
+      <w:r>
+        <w:t>10.5f, 3.0f, 10.5f</w:t>
+      </w:r>
+      <w:r>
+        <w:t>)</w:t>
+      </w:r>
+    </w:p>
+    <w:p>
+      <w:pPr>
+        <w:pStyle w:val="ListParagraph"/>
+        <w:numPr>
+          <w:ilvl w:val="0"/>
+          <w:numId w:val="1"/>
+        </w:numPr>
+      </w:pPr>
+      <w:r>
+        <w:t>FR Pillar</w:t>
+      </w:r>
+      <w:r>
+        <w:t xml:space="preserve"> </w:t>
+      </w:r>
+      <w:r>
+        <w:t>= S(1.5f, 6.0f, 1.5f) * T</w:t>
+      </w:r>
+      <w:r>
+        <w:t>(</w:t>
+      </w:r>
+      <w:r>
+        <w:t xml:space="preserve">10.5f, 3.0f, </w:t>
+      </w:r>
+      <w:r>
+        <w:t>-</w:t>
+      </w:r>
+      <w:r>
+        <w:t>10.5f</w:t>
+      </w:r>
+      <w:r>
+        <w:t>)</w:t>
+      </w:r>
+    </w:p>
+    <w:p>
+      <w:pPr>
+        <w:pStyle w:val="ListParagraph"/>
+        <w:numPr>
+          <w:ilvl w:val="0"/>
+          <w:numId w:val="1"/>
+        </w:numPr>
+      </w:pPr>
+      <w:r>
+        <w:t>FL Pillar</w:t>
+      </w:r>
+      <w:r>
+        <w:t xml:space="preserve"> </w:t>
+      </w:r>
+      <w:r>
+        <w:t>= S(1.5f, 6.0f, 1.5f) * T</w:t>
+      </w:r>
+      <w:r>
+        <w:t>(</w:t>
+      </w:r>
+      <w:r>
+        <w:t xml:space="preserve">-10.5f, 3.0f, </w:t>
+      </w:r>
+      <w:r>
+        <w:t>-</w:t>
+      </w:r>
+      <w:r>
+        <w:t>10.5f</w:t>
+      </w:r>
+      <w:r>
+        <w:t>)</w:t>
+      </w:r>
+    </w:p>
+    <w:p>
+      <w:pPr>
+        <w:rPr>
+          <w:sz w:val="24"/>
+          <w:szCs w:val="24"/>
+        </w:rPr>
+      </w:pPr>
+      <w:r>
+        <w:rPr>
+          <w:sz w:val="24"/>
+          <w:szCs w:val="24"/>
+        </w:rPr>
+        <w:t>Tr</w:t>
+      </w:r>
+      <w:r>
+        <w:rPr>
+          <w:sz w:val="24"/>
+          <w:szCs w:val="24"/>
+        </w:rPr>
+        <w:t>uncated Pyramid</w:t>
+      </w:r>
+    </w:p>
+    <w:p>
+      <w:pPr>
+        <w:pStyle w:val="ListParagraph"/>
+        <w:numPr>
+          <w:ilvl w:val="0"/>
+          <w:numId w:val="1"/>
+        </w:numPr>
+      </w:pPr>
+      <w:r>
+        <w:t>B Wall Tops = S(1.5f, 10.f, 1.5f) * T(8.0f - (</w:t>
+      </w:r>
+      <w:proofErr w:type="spellStart"/>
+      <w:r>
+        <w:t>i</w:t>
+      </w:r>
+      <w:proofErr w:type="spellEnd"/>
+      <w:r>
+        <w:t xml:space="preserve"> * spacing), 4.5f, 10.5f) [</w:t>
+      </w:r>
+      <w:proofErr w:type="spellStart"/>
+      <w:r>
+        <w:t>i</w:t>
+      </w:r>
+      <w:proofErr w:type="spellEnd"/>
+      <w:r>
+        <w:t xml:space="preserve"> = 0 to 4]</w:t>
+      </w:r>
+    </w:p>
+    <w:p>
+      <w:pPr>
+        <w:pStyle w:val="ListParagraph"/>
+        <w:numPr>
+          <w:ilvl w:val="0"/>
+          <w:numId w:val="1"/>
+        </w:numPr>
+      </w:pPr>
+      <w:r>
+        <w:t xml:space="preserve">F Wall Tops </w:t>
+      </w:r>
+      <w:r>
+        <w:t>= S(1.5f, 10.f, 1.5f) * T(8.0f - (</w:t>
+      </w:r>
+      <w:proofErr w:type="spellStart"/>
+      <w:r>
+        <w:t>i</w:t>
+      </w:r>
+      <w:proofErr w:type="spellEnd"/>
+      <w:r>
+        <w:t xml:space="preserve"> * spacing), 4.5f, </w:t>
+      </w:r>
+      <w:r>
+        <w:t>-</w:t>
+      </w:r>
+      <w:r>
+        <w:t>10.5f) [</w:t>
+      </w:r>
+      <w:proofErr w:type="spellStart"/>
+      <w:r>
+        <w:t>i</w:t>
+      </w:r>
+      <w:proofErr w:type="spellEnd"/>
+      <w:r>
+        <w:t xml:space="preserve"> = 0 to 4]</w:t>
+      </w:r>
+    </w:p>
+    <w:p>
+      <w:pPr>
+        <w:pStyle w:val="ListParagraph"/>
+        <w:numPr>
+          <w:ilvl w:val="0"/>
+          <w:numId w:val="1"/>
+        </w:numPr>
+      </w:pPr>
+      <w:r>
+        <w:t xml:space="preserve">L Wall Tops </w:t>
+      </w:r>
+      <w:r>
+        <w:t>= S(1.5f, 10.f, 1.5f) * T(</w:t>
+      </w:r>
+      <w:r>
+        <w:t>-10.5f</w:t>
+      </w:r>
+      <w:r>
+        <w:t xml:space="preserve">, 4.5f, </w:t>
+      </w:r>
+      <w:r>
+        <w:t>8.0f - (</w:t>
+      </w:r>
+      <w:proofErr w:type="spellStart"/>
+      <w:r>
+        <w:t>i</w:t>
+      </w:r>
+      <w:proofErr w:type="spellEnd"/>
+      <w:r>
+        <w:t xml:space="preserve"> * spacing)</w:t>
+      </w:r>
+      <w:r>
+        <w:t>) [</w:t>
+      </w:r>
+      <w:proofErr w:type="spellStart"/>
+      <w:r>
+        <w:t>i</w:t>
+      </w:r>
+      <w:proofErr w:type="spellEnd"/>
+      <w:r>
+        <w:t xml:space="preserve"> = 0 to 4]</w:t>
+      </w:r>
+    </w:p>
+    <w:p>
+      <w:pPr>
+        <w:pStyle w:val="ListParagraph"/>
+        <w:numPr>
+          <w:ilvl w:val="0"/>
+          <w:numId w:val="1"/>
+        </w:numPr>
+      </w:pPr>
+      <w:r>
+        <w:t>R</w:t>
+      </w:r>
+      <w:r>
+        <w:t xml:space="preserve"> Wall Tops = S(1.5f, 10.f, 1.5f) * T(10.5f, 4.5f, 8.0f - (</w:t>
+      </w:r>
+      <w:proofErr w:type="spellStart"/>
+      <w:r>
+        <w:t>i</w:t>
+      </w:r>
+      <w:proofErr w:type="spellEnd"/>
+      <w:r>
+        <w:t xml:space="preserve"> * spacing)) [</w:t>
+      </w:r>
+      <w:proofErr w:type="spellStart"/>
+      <w:r>
+        <w:t>i</w:t>
+      </w:r>
+      <w:proofErr w:type="spellEnd"/>
+      <w:r>
+        <w:t xml:space="preserve"> = 0 to 4]</w:t>
+      </w:r>
+    </w:p>
+    <w:p>
+      <w:pPr>
+        <w:pStyle w:val="ListParagraph"/>
+        <w:ind w:left="1080"/>
+      </w:pPr>
+    </w:p>
+    <w:p>
+      <w:pPr>
+        <w:pStyle w:val="ListParagraph"/>
+        <w:numPr>
+          <w:ilvl w:val="0"/>
+          <w:numId w:val="3"/>
+        </w:numPr>
+      </w:pPr>
+      <w:r>
+        <w:t xml:space="preserve">L Castle Tower Top = </w:t>
+      </w:r>
+      <w:r>
+        <w:t>S(</w:t>
+      </w:r>
+      <w:r>
+        <w:t>3</w:t>
+      </w:r>
+      <w:r>
+        <w:t>.0</w:t>
+      </w:r>
+      <w:r>
+        <w:t>f, 3</w:t>
+      </w:r>
+      <w:r>
+        <w:t xml:space="preserve">.0f, </w:t>
+      </w:r>
+      <w:r>
+        <w:t>4.0</w:t>
+      </w:r>
+      <w:r>
+        <w:t>f) * T(-</w:t>
+      </w:r>
+      <w:r>
+        <w:t>6.</w:t>
+      </w:r>
+      <w:r>
+        <w:t xml:space="preserve">5f, </w:t>
+      </w:r>
+      <w:r>
+        <w:t>7</w:t>
+      </w:r>
+      <w:r>
+        <w:t xml:space="preserve">.5f, </w:t>
+      </w:r>
+      <w:r>
+        <w:t>4</w:t>
+      </w:r>
+      <w:r>
+        <w:t>.0f)</w:t>
+      </w:r>
+    </w:p>
+    <w:p>
+      <w:pPr>
+        <w:pStyle w:val="ListParagraph"/>
+        <w:numPr>
+          <w:ilvl w:val="0"/>
+          <w:numId w:val="1"/>
+        </w:numPr>
+      </w:pPr>
+      <w:r>
+        <w:t>R</w:t>
+      </w:r>
+      <w:r>
+        <w:t xml:space="preserve"> Castle Tower Top = S(3.0f, 3.0f, 4.0f) * T(6.5f, 7.5f, 4.0f)</w:t>
+      </w:r>
+    </w:p>
+    <w:p>
+      <w:pPr>
+        <w:pStyle w:val="ListParagraph"/>
+        <w:ind w:left="1080"/>
+      </w:pPr>
+    </w:p>
+    <w:p>
+      <w:pPr>
+        <w:pStyle w:val="ListParagraph"/>
+        <w:numPr>
+          <w:ilvl w:val="0"/>
+          <w:numId w:val="1"/>
+        </w:numPr>
+      </w:pPr>
+      <w:r>
+        <w:t xml:space="preserve">RF Small House = </w:t>
+      </w:r>
+      <w:r>
+        <w:t xml:space="preserve">S(1.0f, 1.0f, 1.0f) * T(5.0f, </w:t>
+      </w:r>
+      <w:r>
+        <w:t>1</w:t>
+      </w:r>
+      <w:r>
+        <w:t>.5f, -</w:t>
+      </w:r>
+      <w:r>
+        <w:t>8</w:t>
+      </w:r>
+      <w:r>
+        <w:t>.0f)</w:t>
+      </w:r>
+    </w:p>
+    <w:p>
+      <w:pPr>
+        <w:rPr>
+          <w:sz w:val="24"/>
+          <w:szCs w:val="24"/>
+        </w:rPr>
+      </w:pPr>
+      <w:r>
+        <w:rPr>
+          <w:sz w:val="24"/>
+          <w:szCs w:val="24"/>
+        </w:rPr>
+        <w:t>Wedge</w:t>
+      </w:r>
+    </w:p>
+    <w:p>
+      <w:pPr>
+        <w:pStyle w:val="ListParagraph"/>
+        <w:numPr>
+          <w:ilvl w:val="0"/>
+          <w:numId w:val="1"/>
+        </w:numPr>
+      </w:pPr>
+      <w:r>
+        <w:rPr>
+          <w:sz w:val="24"/>
+          <w:szCs w:val="24"/>
+        </w:rPr>
+        <w:t xml:space="preserve">Outside Ramp = </w:t>
+      </w:r>
+      <w:r>
+        <w:t>S(</w:t>
+      </w:r>
+      <w:r>
+        <w:t>4</w:t>
+      </w:r>
+      <w:r>
+        <w:t>.</w:t>
+      </w:r>
+      <w:r>
+        <w:t>7</w:t>
+      </w:r>
+      <w:r>
+        <w:t xml:space="preserve">5f, </w:t>
+      </w:r>
+      <w:r>
+        <w:t>0.5</w:t>
+      </w:r>
+      <w:r>
+        <w:t>f, 1.5f) * T(</w:t>
+      </w:r>
+      <w:r>
+        <w:t>0.0</w:t>
+      </w:r>
+      <w:r>
+        <w:t xml:space="preserve">f, </w:t>
+      </w:r>
+      <w:r>
+        <w:t>0.25</w:t>
+      </w:r>
+      <w:r>
+        <w:t xml:space="preserve">f, </w:t>
+      </w:r>
+      <w:r>
+        <w:t>-12.0</w:t>
+      </w:r>
+      <w:r>
+        <w:t>f)</w:t>
+      </w:r>
+    </w:p>
+    <w:p>
+      <w:pPr>
+        <w:pStyle w:val="ListParagraph"/>
+        <w:numPr>
+          <w:ilvl w:val="0"/>
+          <w:numId w:val="1"/>
+        </w:numPr>
+        <w:rPr>
+          <w:sz w:val="24"/>
+          <w:szCs w:val="24"/>
+        </w:rPr>
+      </w:pPr>
+      <w:r>
+        <w:rPr>
+          <w:sz w:val="24"/>
+          <w:szCs w:val="24"/>
+        </w:rPr>
+        <w:t>Inside Ramp =</w:t>
+      </w:r>
+      <w:r>
+        <w:rPr>
+          <w:sz w:val="24"/>
+          <w:szCs w:val="24"/>
+        </w:rPr>
+        <w:t xml:space="preserve"> R(180.0f * (PI / 180.0f))</w:t>
+      </w:r>
+      <w:r>
+        <w:rPr>
+          <w:sz w:val="24"/>
+          <w:szCs w:val="24"/>
+        </w:rPr>
+        <w:t xml:space="preserve"> </w:t>
+      </w:r>
+      <w:r>
+        <w:rPr>
+          <w:sz w:val="24"/>
+          <w:szCs w:val="24"/>
+        </w:rPr>
+        <w:t xml:space="preserve">* </w:t>
+      </w:r>
+      <w:r>
+        <w:t xml:space="preserve">S(4.75f, 0.5f, 1.5f) * T(0.0f, 0.25f, </w:t>
+      </w:r>
+      <w:r>
+        <w:t>-9</w:t>
+      </w:r>
+      <w:r>
+        <w:t>.0f)</w:t>
+      </w:r>
+    </w:p>
+    <w:p>
+      <w:pPr>
+        <w:rPr>
+          <w:sz w:val="24"/>
+          <w:szCs w:val="24"/>
+        </w:rPr>
+      </w:pPr>
+      <w:r>
+        <w:rPr>
+          <w:sz w:val="24"/>
+          <w:szCs w:val="24"/>
+        </w:rPr>
+        <w:t>Triangular Prism</w:t>
+      </w:r>
+    </w:p>
+    <w:p>
+      <w:pPr>
+        <w:pStyle w:val="ListParagraph"/>
+        <w:numPr>
+          <w:ilvl w:val="0"/>
+          <w:numId w:val="1"/>
+        </w:numPr>
+      </w:pPr>
+      <w:r>
+        <w:t xml:space="preserve">L ‘L’ House (A) = </w:t>
+      </w:r>
+      <w:r>
+        <w:t xml:space="preserve">S(2.0f, 2.0f, 6.0f) * T(-7.5f, </w:t>
+      </w:r>
+      <w:r>
+        <w:t>3</w:t>
+      </w:r>
+      <w:r>
+        <w:t>.0f, -5.5f)</w:t>
+      </w:r>
+    </w:p>
+    <w:p>
+      <w:pPr>
+        <w:pStyle w:val="ListParagraph"/>
+        <w:numPr>
+          <w:ilvl w:val="0"/>
+          <w:numId w:val="1"/>
+        </w:numPr>
+      </w:pPr>
+      <w:r>
+        <w:t xml:space="preserve">L ‘L’ House (B) = R(90.0f * (PI / 180.0f)) * </w:t>
+      </w:r>
+      <w:r>
+        <w:t>S(</w:t>
+      </w:r>
+      <w:r>
+        <w:t>3</w:t>
+      </w:r>
+      <w:r>
+        <w:t xml:space="preserve">.0f, 2.0f, </w:t>
+      </w:r>
+      <w:r>
+        <w:t>2</w:t>
+      </w:r>
+      <w:r>
+        <w:t>.0f) * T(</w:t>
+      </w:r>
+      <w:r>
+        <w:t>-6.0</w:t>
+      </w:r>
+      <w:r>
+        <w:t xml:space="preserve">f, </w:t>
+      </w:r>
+      <w:r>
+        <w:t>-3</w:t>
+      </w:r>
+      <w:r>
+        <w:t>.0f, -</w:t>
+      </w:r>
+      <w:r>
+        <w:t>7</w:t>
+      </w:r>
+      <w:r>
+        <w:t>.5f)</w:t>
+      </w:r>
+    </w:p>
+    <w:p>
+      <w:pPr>
+        <w:rPr>
+          <w:sz w:val="24"/>
+          <w:szCs w:val="24"/>
+        </w:rPr>
+      </w:pPr>
+    </w:p>
     <w:sectPr>
       <w:pgSz w:w="12240" w:h="15840"/>
       <w:pgMar w:top="1440" w:right="1440" w:bottom="1440" w:left="1440" w:header="720" w:footer="720" w:gutter="0"/>
@@ -201,6 +1910,356 @@
     </w:sectPr>
   </w:body>
 </w:document>
+</file>
+
+<file path=word/numbering.xml><?xml version="1.0" encoding="utf-8"?>
+<w:numbering xmlns:wpc="http://schemas.microsoft.com/office/word/2010/wordprocessingCanvas" xmlns:cx="http://schemas.microsoft.com/office/drawing/2014/chartex" xmlns:cx1="http://schemas.microsoft.com/office/drawing/2015/9/8/chartex" xmlns:mc="http://schemas.openxmlformats.org/markup-compatibility/2006" xmlns:o="urn:schemas-microsoft-com:office:office" xmlns:r="http://schemas.openxmlformats.org/officeDocument/2006/relationships" xmlns:m="http://schemas.openxmlformats.org/officeDocument/2006/math" xmlns:v="urn:schemas-microsoft-com:vml" xmlns:wp14="http://schemas.microsoft.com/office/word/2010/wordprocessingDrawing" xmlns:wp="http://schemas.openxmlformats.org/drawingml/2006/wordprocessingDrawing" xmlns:w10="urn:schemas-microsoft-com:office:word" xmlns:w="http://schemas.openxmlformats.org/wordprocessingml/2006/main" xmlns:w14="http://schemas.microsoft.com/office/word/2010/wordml" xmlns:w15="http://schemas.microsoft.com/office/word/2012/wordml" xmlns:w16se="http://schemas.microsoft.com/office/word/2015/wordml/symex" xmlns:wpg="http://schemas.microsoft.com/office/word/2010/wordprocessingGroup" xmlns:wpi="http://schemas.microsoft.com/office/word/2010/wordprocessingInk" xmlns:wne="http://schemas.microsoft.com/office/word/2006/wordml" xmlns:wps="http://schemas.microsoft.com/office/word/2010/wordprocessingShape" mc:Ignorable="w14 w15 w16se wp14">
+  <w:abstractNum w:abstractNumId="0" w15:restartNumberingAfterBreak="0">
+    <w:nsid w:val="27BB6AE4"/>
+    <w:multiLevelType w:val="hybridMultilevel"/>
+    <w:tmpl w:val="ACC822AE"/>
+    <w:lvl w:ilvl="0" w:tplc="1722EBDA">
+      <w:numFmt w:val="bullet"/>
+      <w:lvlText w:val="-"/>
+      <w:lvlJc w:val="left"/>
+      <w:pPr>
+        <w:ind w:left="1080" w:hanging="360"/>
+      </w:pPr>
+      <w:rPr>
+        <w:rFonts w:ascii="Calibri" w:eastAsiaTheme="minorHAnsi" w:hAnsi="Calibri" w:cstheme="minorBidi" w:hint="default"/>
+      </w:rPr>
+    </w:lvl>
+    <w:lvl w:ilvl="1" w:tplc="04090003" w:tentative="1">
+      <w:start w:val="1"/>
+      <w:numFmt w:val="bullet"/>
+      <w:lvlText w:val="o"/>
+      <w:lvlJc w:val="left"/>
+      <w:pPr>
+        <w:ind w:left="1800" w:hanging="360"/>
+      </w:pPr>
+      <w:rPr>
+        <w:rFonts w:ascii="Courier New" w:hAnsi="Courier New" w:cs="Courier New" w:hint="default"/>
+      </w:rPr>
+    </w:lvl>
+    <w:lvl w:ilvl="2" w:tplc="04090005" w:tentative="1">
+      <w:start w:val="1"/>
+      <w:numFmt w:val="bullet"/>
+      <w:lvlText w:val=""/>
+      <w:lvlJc w:val="left"/>
+      <w:pPr>
+        <w:ind w:left="2520" w:hanging="360"/>
+      </w:pPr>
+      <w:rPr>
+        <w:rFonts w:ascii="Wingdings" w:hAnsi="Wingdings" w:hint="default"/>
+      </w:rPr>
+    </w:lvl>
+    <w:lvl w:ilvl="3" w:tplc="04090001" w:tentative="1">
+      <w:start w:val="1"/>
+      <w:numFmt w:val="bullet"/>
+      <w:lvlText w:val=""/>
+      <w:lvlJc w:val="left"/>
+      <w:pPr>
+        <w:ind w:left="3240" w:hanging="360"/>
+      </w:pPr>
+      <w:rPr>
+        <w:rFonts w:ascii="Symbol" w:hAnsi="Symbol" w:hint="default"/>
+      </w:rPr>
+    </w:lvl>
+    <w:lvl w:ilvl="4" w:tplc="04090003" w:tentative="1">
+      <w:start w:val="1"/>
+      <w:numFmt w:val="bullet"/>
+      <w:lvlText w:val="o"/>
+      <w:lvlJc w:val="left"/>
+      <w:pPr>
+        <w:ind w:left="3960" w:hanging="360"/>
+      </w:pPr>
+      <w:rPr>
+        <w:rFonts w:ascii="Courier New" w:hAnsi="Courier New" w:cs="Courier New" w:hint="default"/>
+      </w:rPr>
+    </w:lvl>
+    <w:lvl w:ilvl="5" w:tplc="04090005" w:tentative="1">
+      <w:start w:val="1"/>
+      <w:numFmt w:val="bullet"/>
+      <w:lvlText w:val=""/>
+      <w:lvlJc w:val="left"/>
+      <w:pPr>
+        <w:ind w:left="4680" w:hanging="360"/>
+      </w:pPr>
+      <w:rPr>
+        <w:rFonts w:ascii="Wingdings" w:hAnsi="Wingdings" w:hint="default"/>
+      </w:rPr>
+    </w:lvl>
+    <w:lvl w:ilvl="6" w:tplc="04090001" w:tentative="1">
+      <w:start w:val="1"/>
+      <w:numFmt w:val="bullet"/>
+      <w:lvlText w:val=""/>
+      <w:lvlJc w:val="left"/>
+      <w:pPr>
+        <w:ind w:left="5400" w:hanging="360"/>
+      </w:pPr>
+      <w:rPr>
+        <w:rFonts w:ascii="Symbol" w:hAnsi="Symbol" w:hint="default"/>
+      </w:rPr>
+    </w:lvl>
+    <w:lvl w:ilvl="7" w:tplc="04090003" w:tentative="1">
+      <w:start w:val="1"/>
+      <w:numFmt w:val="bullet"/>
+      <w:lvlText w:val="o"/>
+      <w:lvlJc w:val="left"/>
+      <w:pPr>
+        <w:ind w:left="6120" w:hanging="360"/>
+      </w:pPr>
+      <w:rPr>
+        <w:rFonts w:ascii="Courier New" w:hAnsi="Courier New" w:cs="Courier New" w:hint="default"/>
+      </w:rPr>
+    </w:lvl>
+    <w:lvl w:ilvl="8" w:tplc="04090005" w:tentative="1">
+      <w:start w:val="1"/>
+      <w:numFmt w:val="bullet"/>
+      <w:lvlText w:val=""/>
+      <w:lvlJc w:val="left"/>
+      <w:pPr>
+        <w:ind w:left="6840" w:hanging="360"/>
+      </w:pPr>
+      <w:rPr>
+        <w:rFonts w:ascii="Wingdings" w:hAnsi="Wingdings" w:hint="default"/>
+      </w:rPr>
+    </w:lvl>
+  </w:abstractNum>
+  <w:abstractNum w:abstractNumId="1" w15:restartNumberingAfterBreak="0">
+    <w:nsid w:val="72656EC2"/>
+    <w:multiLevelType w:val="hybridMultilevel"/>
+    <w:tmpl w:val="0DEEA586"/>
+    <w:lvl w:ilvl="0" w:tplc="F2D8EDA8">
+      <w:numFmt w:val="bullet"/>
+      <w:lvlText w:val="-"/>
+      <w:lvlJc w:val="left"/>
+      <w:pPr>
+        <w:ind w:left="1080" w:hanging="360"/>
+      </w:pPr>
+      <w:rPr>
+        <w:rFonts w:ascii="Calibri" w:eastAsiaTheme="minorHAnsi" w:hAnsi="Calibri" w:cstheme="minorBidi" w:hint="default"/>
+      </w:rPr>
+    </w:lvl>
+    <w:lvl w:ilvl="1" w:tplc="04090003" w:tentative="1">
+      <w:start w:val="1"/>
+      <w:numFmt w:val="bullet"/>
+      <w:lvlText w:val="o"/>
+      <w:lvlJc w:val="left"/>
+      <w:pPr>
+        <w:ind w:left="1800" w:hanging="360"/>
+      </w:pPr>
+      <w:rPr>
+        <w:rFonts w:ascii="Courier New" w:hAnsi="Courier New" w:cs="Courier New" w:hint="default"/>
+      </w:rPr>
+    </w:lvl>
+    <w:lvl w:ilvl="2" w:tplc="04090005" w:tentative="1">
+      <w:start w:val="1"/>
+      <w:numFmt w:val="bullet"/>
+      <w:lvlText w:val=""/>
+      <w:lvlJc w:val="left"/>
+      <w:pPr>
+        <w:ind w:left="2520" w:hanging="360"/>
+      </w:pPr>
+      <w:rPr>
+        <w:rFonts w:ascii="Wingdings" w:hAnsi="Wingdings" w:hint="default"/>
+      </w:rPr>
+    </w:lvl>
+    <w:lvl w:ilvl="3" w:tplc="04090001" w:tentative="1">
+      <w:start w:val="1"/>
+      <w:numFmt w:val="bullet"/>
+      <w:lvlText w:val=""/>
+      <w:lvlJc w:val="left"/>
+      <w:pPr>
+        <w:ind w:left="3240" w:hanging="360"/>
+      </w:pPr>
+      <w:rPr>
+        <w:rFonts w:ascii="Symbol" w:hAnsi="Symbol" w:hint="default"/>
+      </w:rPr>
+    </w:lvl>
+    <w:lvl w:ilvl="4" w:tplc="04090003" w:tentative="1">
+      <w:start w:val="1"/>
+      <w:numFmt w:val="bullet"/>
+      <w:lvlText w:val="o"/>
+      <w:lvlJc w:val="left"/>
+      <w:pPr>
+        <w:ind w:left="3960" w:hanging="360"/>
+      </w:pPr>
+      <w:rPr>
+        <w:rFonts w:ascii="Courier New" w:hAnsi="Courier New" w:cs="Courier New" w:hint="default"/>
+      </w:rPr>
+    </w:lvl>
+    <w:lvl w:ilvl="5" w:tplc="04090005" w:tentative="1">
+      <w:start w:val="1"/>
+      <w:numFmt w:val="bullet"/>
+      <w:lvlText w:val=""/>
+      <w:lvlJc w:val="left"/>
+      <w:pPr>
+        <w:ind w:left="4680" w:hanging="360"/>
+      </w:pPr>
+      <w:rPr>
+        <w:rFonts w:ascii="Wingdings" w:hAnsi="Wingdings" w:hint="default"/>
+      </w:rPr>
+    </w:lvl>
+    <w:lvl w:ilvl="6" w:tplc="04090001" w:tentative="1">
+      <w:start w:val="1"/>
+      <w:numFmt w:val="bullet"/>
+      <w:lvlText w:val=""/>
+      <w:lvlJc w:val="left"/>
+      <w:pPr>
+        <w:ind w:left="5400" w:hanging="360"/>
+      </w:pPr>
+      <w:rPr>
+        <w:rFonts w:ascii="Symbol" w:hAnsi="Symbol" w:hint="default"/>
+      </w:rPr>
+    </w:lvl>
+    <w:lvl w:ilvl="7" w:tplc="04090003" w:tentative="1">
+      <w:start w:val="1"/>
+      <w:numFmt w:val="bullet"/>
+      <w:lvlText w:val="o"/>
+      <w:lvlJc w:val="left"/>
+      <w:pPr>
+        <w:ind w:left="6120" w:hanging="360"/>
+      </w:pPr>
+      <w:rPr>
+        <w:rFonts w:ascii="Courier New" w:hAnsi="Courier New" w:cs="Courier New" w:hint="default"/>
+      </w:rPr>
+    </w:lvl>
+    <w:lvl w:ilvl="8" w:tplc="04090005" w:tentative="1">
+      <w:start w:val="1"/>
+      <w:numFmt w:val="bullet"/>
+      <w:lvlText w:val=""/>
+      <w:lvlJc w:val="left"/>
+      <w:pPr>
+        <w:ind w:left="6840" w:hanging="360"/>
+      </w:pPr>
+      <w:rPr>
+        <w:rFonts w:ascii="Wingdings" w:hAnsi="Wingdings" w:hint="default"/>
+      </w:rPr>
+    </w:lvl>
+  </w:abstractNum>
+  <w:abstractNum w:abstractNumId="2" w15:restartNumberingAfterBreak="0">
+    <w:nsid w:val="778618AF"/>
+    <w:multiLevelType w:val="hybridMultilevel"/>
+    <w:tmpl w:val="577ED43E"/>
+    <w:lvl w:ilvl="0" w:tplc="43EAC5E4">
+      <w:numFmt w:val="bullet"/>
+      <w:lvlText w:val="-"/>
+      <w:lvlJc w:val="left"/>
+      <w:pPr>
+        <w:ind w:left="1080" w:hanging="360"/>
+      </w:pPr>
+      <w:rPr>
+        <w:rFonts w:ascii="Calibri" w:eastAsiaTheme="minorHAnsi" w:hAnsi="Calibri" w:cstheme="minorBidi" w:hint="default"/>
+      </w:rPr>
+    </w:lvl>
+    <w:lvl w:ilvl="1" w:tplc="04090003" w:tentative="1">
+      <w:start w:val="1"/>
+      <w:numFmt w:val="bullet"/>
+      <w:lvlText w:val="o"/>
+      <w:lvlJc w:val="left"/>
+      <w:pPr>
+        <w:ind w:left="1800" w:hanging="360"/>
+      </w:pPr>
+      <w:rPr>
+        <w:rFonts w:ascii="Courier New" w:hAnsi="Courier New" w:cs="Courier New" w:hint="default"/>
+      </w:rPr>
+    </w:lvl>
+    <w:lvl w:ilvl="2" w:tplc="04090005" w:tentative="1">
+      <w:start w:val="1"/>
+      <w:numFmt w:val="bullet"/>
+      <w:lvlText w:val=""/>
+      <w:lvlJc w:val="left"/>
+      <w:pPr>
+        <w:ind w:left="2520" w:hanging="360"/>
+      </w:pPr>
+      <w:rPr>
+        <w:rFonts w:ascii="Wingdings" w:hAnsi="Wingdings" w:hint="default"/>
+      </w:rPr>
+    </w:lvl>
+    <w:lvl w:ilvl="3" w:tplc="04090001" w:tentative="1">
+      <w:start w:val="1"/>
+      <w:numFmt w:val="bullet"/>
+      <w:lvlText w:val=""/>
+      <w:lvlJc w:val="left"/>
+      <w:pPr>
+        <w:ind w:left="3240" w:hanging="360"/>
+      </w:pPr>
+      <w:rPr>
+        <w:rFonts w:ascii="Symbol" w:hAnsi="Symbol" w:hint="default"/>
+      </w:rPr>
+    </w:lvl>
+    <w:lvl w:ilvl="4" w:tplc="04090003" w:tentative="1">
+      <w:start w:val="1"/>
+      <w:numFmt w:val="bullet"/>
+      <w:lvlText w:val="o"/>
+      <w:lvlJc w:val="left"/>
+      <w:pPr>
+        <w:ind w:left="3960" w:hanging="360"/>
+      </w:pPr>
+      <w:rPr>
+        <w:rFonts w:ascii="Courier New" w:hAnsi="Courier New" w:cs="Courier New" w:hint="default"/>
+      </w:rPr>
+    </w:lvl>
+    <w:lvl w:ilvl="5" w:tplc="04090005" w:tentative="1">
+      <w:start w:val="1"/>
+      <w:numFmt w:val="bullet"/>
+      <w:lvlText w:val=""/>
+      <w:lvlJc w:val="left"/>
+      <w:pPr>
+        <w:ind w:left="4680" w:hanging="360"/>
+      </w:pPr>
+      <w:rPr>
+        <w:rFonts w:ascii="Wingdings" w:hAnsi="Wingdings" w:hint="default"/>
+      </w:rPr>
+    </w:lvl>
+    <w:lvl w:ilvl="6" w:tplc="04090001" w:tentative="1">
+      <w:start w:val="1"/>
+      <w:numFmt w:val="bullet"/>
+      <w:lvlText w:val=""/>
+      <w:lvlJc w:val="left"/>
+      <w:pPr>
+        <w:ind w:left="5400" w:hanging="360"/>
+      </w:pPr>
+      <w:rPr>
+        <w:rFonts w:ascii="Symbol" w:hAnsi="Symbol" w:hint="default"/>
+      </w:rPr>
+    </w:lvl>
+    <w:lvl w:ilvl="7" w:tplc="04090003" w:tentative="1">
+      <w:start w:val="1"/>
+      <w:numFmt w:val="bullet"/>
+      <w:lvlText w:val="o"/>
+      <w:lvlJc w:val="left"/>
+      <w:pPr>
+        <w:ind w:left="6120" w:hanging="360"/>
+      </w:pPr>
+      <w:rPr>
+        <w:rFonts w:ascii="Courier New" w:hAnsi="Courier New" w:cs="Courier New" w:hint="default"/>
+      </w:rPr>
+    </w:lvl>
+    <w:lvl w:ilvl="8" w:tplc="04090005" w:tentative="1">
+      <w:start w:val="1"/>
+      <w:numFmt w:val="bullet"/>
+      <w:lvlText w:val=""/>
+      <w:lvlJc w:val="left"/>
+      <w:pPr>
+        <w:ind w:left="6840" w:hanging="360"/>
+      </w:pPr>
+      <w:rPr>
+        <w:rFonts w:ascii="Wingdings" w:hAnsi="Wingdings" w:hint="default"/>
+      </w:rPr>
+    </w:lvl>
+  </w:abstractNum>
+  <w:num w:numId="1">
+    <w:abstractNumId w:val="0"/>
+  </w:num>
+  <w:num w:numId="2">
+    <w:abstractNumId w:val="1"/>
+  </w:num>
+  <w:num w:numId="3">
+    <w:abstractNumId w:val="2"/>
+  </w:num>
+</w:numbering>
 </file>
 
 <file path=word/styles.xml><?xml version="1.0" encoding="utf-8"?>
@@ -624,6 +2683,17 @@
     <w:semiHidden/>
     <w:unhideWhenUsed/>
   </w:style>
+  <w:style w:type="paragraph" w:styleId="ListParagraph">
+    <w:name w:val="List Paragraph"/>
+    <w:basedOn w:val="Normal"/>
+    <w:uiPriority w:val="34"/>
+    <w:qFormat/>
+    <w:rsid w:val="00663841"/>
+    <w:pPr>
+      <w:ind w:left="720"/>
+      <w:contextualSpacing/>
+    </w:pPr>
+  </w:style>
 </w:styles>
 </file>
 

</xml_diff>